<commit_message>
Converted project.docx to project.pdf
</commit_message>
<xml_diff>
--- a/project.docx
+++ b/project.docx
@@ -389,7 +389,6 @@
         </w:rPr>
         <w:t xml:space="preserve"> </w:t>
       </w:r>
-      <w:proofErr w:type="spellStart"/>
       <w:r>
         <w:rPr>
           <w:rFonts w:ascii="Times New Roman" w:hAnsi="Times New Roman" w:cs="Times New Roman"/>
@@ -401,7 +400,6 @@
         </w:rPr>
         <w:t>Moskalenko</w:t>
       </w:r>
-      <w:proofErr w:type="spellEnd"/>
     </w:p>
     <w:p>
       <w:pPr>
@@ -929,7 +927,6 @@
           <w:lang w:val="en-US"/>
         </w:rPr>
       </w:pPr>
-      <w:proofErr w:type="spellStart"/>
       <w:r>
         <w:rPr>
           <w:rFonts w:ascii="Times New Roman" w:hAnsi="Times New Roman" w:cs="Times New Roman"/>
@@ -937,9 +934,8 @@
           <w:szCs w:val="28"/>
           <w:lang w:val="en-US"/>
         </w:rPr>
-        <w:t>Pulire</w:t>
-      </w:r>
-      <w:proofErr w:type="spellEnd"/>
+        <w:t xml:space="preserve">Pulire </w:t>
+      </w:r>
       <w:r>
         <w:rPr>
           <w:rFonts w:ascii="Times New Roman" w:hAnsi="Times New Roman" w:cs="Times New Roman"/>
@@ -947,27 +943,7 @@
           <w:szCs w:val="28"/>
           <w:lang w:val="en-US"/>
         </w:rPr>
-        <w:t xml:space="preserve"> </w:t>
-      </w:r>
-      <w:proofErr w:type="spellStart"/>
-      <w:r>
-        <w:rPr>
-          <w:rFonts w:ascii="Times New Roman" w:hAnsi="Times New Roman" w:cs="Times New Roman"/>
-          <w:sz w:val="28"/>
-          <w:szCs w:val="28"/>
-          <w:lang w:val="en-US"/>
-        </w:rPr>
-        <w:t>i</w:t>
-      </w:r>
-      <w:proofErr w:type="spellEnd"/>
-      <w:r>
-        <w:rPr>
-          <w:rFonts w:ascii="Times New Roman" w:hAnsi="Times New Roman" w:cs="Times New Roman"/>
-          <w:sz w:val="28"/>
-          <w:szCs w:val="28"/>
-          <w:lang w:val="en-US"/>
-        </w:rPr>
-        <w:t xml:space="preserve"> file log</w:t>
+        <w:t>i file log</w:t>
       </w:r>
       <w:r>
         <w:rPr>
@@ -1028,7 +1004,7 @@
           <w:iCs/>
           <w:sz w:val="28"/>
           <w:szCs w:val="28"/>
-          <w:lang w:val="en-US"/>
+          <w:lang w:val="it-IT"/>
         </w:rPr>
         <w:t>interface</w:t>
       </w:r>
@@ -1423,93 +1399,56 @@
           <w:szCs w:val="28"/>
           <w:lang w:val="it-IT"/>
         </w:rPr>
-        <w:t>UNIX</w:t>
-      </w:r>
-      <w:r>
-        <w:rPr>
-          <w:rFonts w:ascii="Times New Roman" w:hAnsi="Times New Roman" w:cs="Times New Roman"/>
-          <w:i/>
-          <w:iCs/>
+        <w:t>UNIX socket</w:t>
+      </w:r>
+      <w:r>
+        <w:rPr>
+          <w:rFonts w:ascii="Times New Roman" w:hAnsi="Times New Roman" w:cs="Times New Roman"/>
+          <w:sz w:val="28"/>
+          <w:szCs w:val="28"/>
+          <w:lang w:val="it-IT"/>
+        </w:rPr>
+        <w:t xml:space="preserve">, cioè dovevo usare invece </w:t>
+      </w:r>
+      <w:r>
+        <w:rPr>
+          <w:rFonts w:ascii="Times New Roman" w:hAnsi="Times New Roman" w:cs="Times New Roman"/>
+          <w:sz w:val="28"/>
+          <w:szCs w:val="28"/>
+          <w:lang w:val="it-IT"/>
+        </w:rPr>
+        <w:t xml:space="preserve">il </w:t>
+      </w:r>
+      <w:r>
+        <w:rPr>
+          <w:rFonts w:ascii="Times New Roman" w:hAnsi="Times New Roman" w:cs="Times New Roman"/>
+          <w:i/>
+          <w:iCs/>
+          <w:sz w:val="28"/>
+          <w:szCs w:val="28"/>
+          <w:lang w:val="it-IT"/>
+        </w:rPr>
+        <w:t>INET</w:t>
+      </w:r>
+      <w:r>
+        <w:rPr>
+          <w:rFonts w:ascii="Times New Roman" w:hAnsi="Times New Roman" w:cs="Times New Roman"/>
           <w:sz w:val="28"/>
           <w:szCs w:val="28"/>
           <w:lang w:val="it-IT"/>
         </w:rPr>
         <w:t xml:space="preserve"> </w:t>
       </w:r>
-      <w:proofErr w:type="spellStart"/>
-      <w:r>
-        <w:rPr>
-          <w:rFonts w:ascii="Times New Roman" w:hAnsi="Times New Roman" w:cs="Times New Roman"/>
-          <w:i/>
-          <w:iCs/>
-          <w:sz w:val="28"/>
-          <w:szCs w:val="28"/>
-          <w:lang w:val="it-IT"/>
-        </w:rPr>
-        <w:t>socket</w:t>
-      </w:r>
-      <w:proofErr w:type="spellEnd"/>
-      <w:r>
-        <w:rPr>
-          <w:rFonts w:ascii="Times New Roman" w:hAnsi="Times New Roman" w:cs="Times New Roman"/>
-          <w:sz w:val="28"/>
-          <w:szCs w:val="28"/>
-          <w:lang w:val="it-IT"/>
-        </w:rPr>
-        <w:t xml:space="preserve">, cioè dovevo usare invece </w:t>
-      </w:r>
-      <w:r>
-        <w:rPr>
-          <w:rFonts w:ascii="Times New Roman" w:hAnsi="Times New Roman" w:cs="Times New Roman"/>
-          <w:sz w:val="28"/>
-          <w:szCs w:val="28"/>
-          <w:lang w:val="it-IT"/>
-        </w:rPr>
-        <w:t xml:space="preserve">il </w:t>
-      </w:r>
-      <w:r>
-        <w:rPr>
-          <w:rFonts w:ascii="Times New Roman" w:hAnsi="Times New Roman" w:cs="Times New Roman"/>
-          <w:i/>
-          <w:iCs/>
-          <w:sz w:val="28"/>
-          <w:szCs w:val="28"/>
-          <w:lang w:val="it-IT"/>
-        </w:rPr>
-        <w:t>INET</w:t>
-      </w:r>
-      <w:r>
-        <w:rPr>
-          <w:rFonts w:ascii="Times New Roman" w:hAnsi="Times New Roman" w:cs="Times New Roman"/>
-          <w:sz w:val="28"/>
-          <w:szCs w:val="28"/>
-          <w:lang w:val="it-IT"/>
-        </w:rPr>
-        <w:t xml:space="preserve"> </w:t>
-      </w:r>
-      <w:proofErr w:type="spellStart"/>
-      <w:r>
-        <w:rPr>
-          <w:rFonts w:ascii="Times New Roman" w:hAnsi="Times New Roman" w:cs="Times New Roman"/>
-          <w:i/>
-          <w:iCs/>
-          <w:sz w:val="28"/>
-          <w:szCs w:val="28"/>
-          <w:lang w:val="it-IT"/>
-        </w:rPr>
-        <w:t>socket</w:t>
-      </w:r>
-      <w:proofErr w:type="spellEnd"/>
-      <w:r>
-        <w:rPr>
-          <w:rFonts w:ascii="Times New Roman" w:hAnsi="Times New Roman" w:cs="Times New Roman"/>
-          <w:i/>
-          <w:iCs/>
-          <w:sz w:val="28"/>
-          <w:szCs w:val="28"/>
-          <w:lang w:val="it-IT"/>
-        </w:rPr>
-        <w:t>.</w:t>
+      <w:r>
+        <w:rPr>
+          <w:rFonts w:ascii="Times New Roman" w:hAnsi="Times New Roman" w:cs="Times New Roman"/>
+          <w:i/>
+          <w:iCs/>
+          <w:sz w:val="28"/>
+          <w:szCs w:val="28"/>
+          <w:lang w:val="it-IT"/>
+        </w:rPr>
+        <w:t>socket.</w:t>
       </w:r>
     </w:p>
     <w:p>
@@ -1532,7 +1471,6 @@
         </w:rPr>
         <w:t xml:space="preserve">L’idea principale che avevo in mente per implementare la comunicazione di comandi tra i vari componenti e stata la generalità e affidabilità. Perciò i componenti sono suddivisi in server e in client. Il componente server, quello che riceve i comandi/messaggi tiene il suo </w:t>
       </w:r>
-      <w:proofErr w:type="spellStart"/>
       <w:r>
         <w:rPr>
           <w:rFonts w:ascii="Times New Roman" w:hAnsi="Times New Roman" w:cs="Times New Roman"/>
@@ -1544,7 +1482,6 @@
         </w:rPr>
         <w:t>socket</w:t>
       </w:r>
-      <w:proofErr w:type="spellEnd"/>
       <w:r>
         <w:rPr>
           <w:rFonts w:ascii="Times New Roman" w:hAnsi="Times New Roman" w:cs="Times New Roman"/>
@@ -1554,7 +1491,6 @@
         </w:rPr>
         <w:t xml:space="preserve"> sempre aperto fino alla sua terminazione. Il client invece per ogni richiesta che lui manda crea un nuovo </w:t>
       </w:r>
-      <w:proofErr w:type="spellStart"/>
       <w:r>
         <w:rPr>
           <w:rFonts w:ascii="Times New Roman" w:hAnsi="Times New Roman" w:cs="Times New Roman"/>
@@ -1566,7 +1502,6 @@
         </w:rPr>
         <w:t>socket</w:t>
       </w:r>
-      <w:proofErr w:type="spellEnd"/>
       <w:r>
         <w:rPr>
           <w:rFonts w:ascii="Times New Roman" w:hAnsi="Times New Roman" w:cs="Times New Roman"/>
@@ -1585,7 +1520,6 @@
         </w:rPr>
         <w:t xml:space="preserve">al server e dopo di aver scritto la richiesta chiude subito il </w:t>
       </w:r>
-      <w:proofErr w:type="spellStart"/>
       <w:r>
         <w:rPr>
           <w:rFonts w:ascii="Times New Roman" w:hAnsi="Times New Roman" w:cs="Times New Roman"/>
@@ -1597,7 +1531,6 @@
         </w:rPr>
         <w:t>socket</w:t>
       </w:r>
-      <w:proofErr w:type="spellEnd"/>
       <w:r>
         <w:rPr>
           <w:rFonts w:ascii="Times New Roman" w:hAnsi="Times New Roman" w:cs="Times New Roman"/>
@@ -1615,6 +1548,7 @@
           <w:rFonts w:ascii="Times New Roman" w:hAnsi="Times New Roman" w:cs="Times New Roman"/>
           <w:sz w:val="28"/>
           <w:szCs w:val="28"/>
+          <w:lang w:val="it-IT"/>
         </w:rPr>
       </w:pPr>
       <w:r>
@@ -1710,53 +1644,16 @@
           <w:szCs w:val="28"/>
         </w:rPr>
       </w:pPr>
-      <w:proofErr w:type="spellStart"/>
-      <w:r>
-        <w:rPr>
-          <w:rFonts w:ascii="Times New Roman" w:hAnsi="Times New Roman" w:cs="Times New Roman"/>
-          <w:i/>
-          <w:iCs/>
-          <w:sz w:val="28"/>
-          <w:szCs w:val="28"/>
-          <w:lang w:val="it-IT"/>
-        </w:rPr>
-        <w:t>Brake</w:t>
-      </w:r>
-      <w:proofErr w:type="spellEnd"/>
-      <w:r>
-        <w:rPr>
-          <w:rFonts w:ascii="Times New Roman" w:hAnsi="Times New Roman" w:cs="Times New Roman"/>
-          <w:i/>
-          <w:iCs/>
-          <w:sz w:val="28"/>
-          <w:szCs w:val="28"/>
-          <w:lang w:val="it-IT"/>
-        </w:rPr>
-        <w:t xml:space="preserve"> By </w:t>
-      </w:r>
-      <w:proofErr w:type="spellStart"/>
-      <w:r>
-        <w:rPr>
-          <w:rFonts w:ascii="Times New Roman" w:hAnsi="Times New Roman" w:cs="Times New Roman"/>
-          <w:i/>
-          <w:iCs/>
-          <w:sz w:val="28"/>
-          <w:szCs w:val="28"/>
-          <w:lang w:val="it-IT"/>
-        </w:rPr>
-        <w:t>Wire</w:t>
-      </w:r>
-      <w:proofErr w:type="spellEnd"/>
-      <w:r>
-        <w:rPr>
-          <w:rFonts w:ascii="Times New Roman" w:hAnsi="Times New Roman" w:cs="Times New Roman"/>
-          <w:i/>
-          <w:iCs/>
-          <w:sz w:val="28"/>
-          <w:szCs w:val="28"/>
-          <w:lang w:val="it-IT"/>
-        </w:rPr>
-        <w:t xml:space="preserve"> (BBW)</w:t>
+      <w:r>
+        <w:rPr>
+          <w:rFonts w:ascii="Times New Roman" w:hAnsi="Times New Roman" w:cs="Times New Roman"/>
+          <w:i/>
+          <w:iCs/>
+          <w:sz w:val="28"/>
+          <w:szCs w:val="28"/>
+          <w:lang w:val="it-IT"/>
+        </w:rPr>
+        <w:t>Brake By Wire (BBW)</w:t>
       </w:r>
     </w:p>
     <w:p>
@@ -1775,7 +1672,6 @@
           <w:szCs w:val="28"/>
         </w:rPr>
       </w:pPr>
-      <w:proofErr w:type="spellStart"/>
       <w:r>
         <w:rPr>
           <w:rFonts w:ascii="Times New Roman" w:hAnsi="Times New Roman" w:cs="Times New Roman"/>
@@ -1786,43 +1682,7 @@
           <w:lang w:val="it-IT"/>
         </w:rPr>
         <w:lastRenderedPageBreak/>
-        <w:t>Steer</w:t>
-      </w:r>
-      <w:proofErr w:type="spellEnd"/>
-      <w:r>
-        <w:rPr>
-          <w:rFonts w:ascii="Times New Roman" w:hAnsi="Times New Roman" w:cs="Times New Roman"/>
-          <w:i/>
-          <w:iCs/>
-          <w:sz w:val="28"/>
-          <w:szCs w:val="28"/>
-          <w:lang w:val="it-IT"/>
-        </w:rPr>
-        <w:t xml:space="preserve"> By </w:t>
-      </w:r>
-      <w:proofErr w:type="spellStart"/>
-      <w:r>
-        <w:rPr>
-          <w:rFonts w:ascii="Times New Roman" w:hAnsi="Times New Roman" w:cs="Times New Roman"/>
-          <w:i/>
-          <w:iCs/>
-          <w:sz w:val="28"/>
-          <w:szCs w:val="28"/>
-          <w:lang w:val="it-IT"/>
-        </w:rPr>
-        <w:t>Wire</w:t>
-      </w:r>
-      <w:proofErr w:type="spellEnd"/>
-      <w:r>
-        <w:rPr>
-          <w:rFonts w:ascii="Times New Roman" w:hAnsi="Times New Roman" w:cs="Times New Roman"/>
-          <w:i/>
-          <w:iCs/>
-          <w:sz w:val="28"/>
-          <w:szCs w:val="28"/>
-          <w:lang w:val="it-IT"/>
-        </w:rPr>
-        <w:t xml:space="preserve"> (SBW)</w:t>
+        <w:t>Steer By Wire (SBW)</w:t>
       </w:r>
     </w:p>
     <w:p>
@@ -1841,29 +1701,16 @@
           <w:szCs w:val="28"/>
         </w:rPr>
       </w:pPr>
-      <w:proofErr w:type="spellStart"/>
-      <w:r>
-        <w:rPr>
-          <w:rFonts w:ascii="Times New Roman" w:hAnsi="Times New Roman" w:cs="Times New Roman"/>
-          <w:i/>
-          <w:iCs/>
-          <w:sz w:val="28"/>
-          <w:szCs w:val="28"/>
-          <w:lang w:val="it-IT"/>
-        </w:rPr>
-        <w:t>Throttle</w:t>
-      </w:r>
-      <w:proofErr w:type="spellEnd"/>
-      <w:r>
-        <w:rPr>
-          <w:rFonts w:ascii="Times New Roman" w:hAnsi="Times New Roman" w:cs="Times New Roman"/>
-          <w:i/>
-          <w:iCs/>
-          <w:sz w:val="28"/>
-          <w:szCs w:val="28"/>
-          <w:lang w:val="it-IT"/>
-        </w:rPr>
-        <w:t xml:space="preserve"> Control (TC)</w:t>
+      <w:r>
+        <w:rPr>
+          <w:rFonts w:ascii="Times New Roman" w:hAnsi="Times New Roman" w:cs="Times New Roman"/>
+          <w:i/>
+          <w:iCs/>
+          <w:sz w:val="28"/>
+          <w:szCs w:val="28"/>
+          <w:lang w:val="it-IT"/>
+        </w:rPr>
+        <w:t>Throttle Control (TC)</w:t>
       </w:r>
     </w:p>
     <w:p>
@@ -2525,7 +2372,6 @@
         </w:rPr>
         <w:t xml:space="preserve"> </w:t>
       </w:r>
-      <w:proofErr w:type="spellStart"/>
       <w:r>
         <w:rPr>
           <w:rFonts w:ascii="Times New Roman" w:hAnsi="Times New Roman" w:cs="Times New Roman"/>
@@ -2537,7 +2383,6 @@
         </w:rPr>
         <w:t>eLog</w:t>
       </w:r>
-      <w:proofErr w:type="spellEnd"/>
       <w:r>
         <w:rPr>
           <w:rFonts w:ascii="Times New Roman" w:hAnsi="Times New Roman" w:cs="Times New Roman"/>
@@ -2604,7 +2449,6 @@
         </w:rPr>
         <w:t xml:space="preserve">la gestione del </w:t>
       </w:r>
-      <w:proofErr w:type="spellStart"/>
       <w:r>
         <w:rPr>
           <w:rFonts w:ascii="Times New Roman" w:hAnsi="Times New Roman" w:cs="Times New Roman"/>
@@ -2616,7 +2460,6 @@
         </w:rPr>
         <w:t>socket</w:t>
       </w:r>
-      <w:proofErr w:type="spellEnd"/>
       <w:r>
         <w:rPr>
           <w:rFonts w:ascii="Times New Roman" w:hAnsi="Times New Roman" w:cs="Times New Roman"/>
@@ -2626,29 +2469,16 @@
         </w:rPr>
         <w:t xml:space="preserve"> e stata messa in </w:t>
       </w:r>
-      <w:proofErr w:type="spellStart"/>
-      <w:r>
-        <w:rPr>
-          <w:rFonts w:ascii="Times New Roman" w:hAnsi="Times New Roman" w:cs="Times New Roman"/>
-          <w:i/>
-          <w:iCs/>
-          <w:sz w:val="28"/>
-          <w:szCs w:val="28"/>
-          <w:lang w:val="it-IT"/>
-        </w:rPr>
-        <w:t>Ipc.c</w:t>
-      </w:r>
-      <w:proofErr w:type="spellEnd"/>
-      <w:r>
-        <w:rPr>
-          <w:rFonts w:ascii="Times New Roman" w:hAnsi="Times New Roman" w:cs="Times New Roman"/>
-          <w:i/>
-          <w:iCs/>
-          <w:sz w:val="28"/>
-          <w:szCs w:val="28"/>
-          <w:lang w:val="it-IT"/>
-        </w:rPr>
-        <w:t>/.h</w:t>
+      <w:r>
+        <w:rPr>
+          <w:rFonts w:ascii="Times New Roman" w:hAnsi="Times New Roman" w:cs="Times New Roman"/>
+          <w:i/>
+          <w:iCs/>
+          <w:sz w:val="28"/>
+          <w:szCs w:val="28"/>
+          <w:lang w:val="it-IT"/>
+        </w:rPr>
+        <w:t>Ipc.c/.h</w:t>
       </w:r>
     </w:p>
     <w:p>
@@ -2676,7 +2506,6 @@
         </w:rPr>
         <w:t xml:space="preserve">la gestione del </w:t>
       </w:r>
-      <w:proofErr w:type="spellStart"/>
       <w:r>
         <w:rPr>
           <w:rFonts w:ascii="Times New Roman" w:hAnsi="Times New Roman" w:cs="Times New Roman"/>
@@ -2688,7 +2517,6 @@
         </w:rPr>
         <w:t>logging</w:t>
       </w:r>
-      <w:proofErr w:type="spellEnd"/>
       <w:r>
         <w:rPr>
           <w:rFonts w:ascii="Times New Roman" w:hAnsi="Times New Roman" w:cs="Times New Roman"/>
@@ -2698,29 +2526,16 @@
         </w:rPr>
         <w:t xml:space="preserve"> e stata messa in </w:t>
       </w:r>
-      <w:proofErr w:type="spellStart"/>
-      <w:r>
-        <w:rPr>
-          <w:rFonts w:ascii="Times New Roman" w:hAnsi="Times New Roman" w:cs="Times New Roman"/>
-          <w:i/>
-          <w:iCs/>
-          <w:sz w:val="28"/>
-          <w:szCs w:val="28"/>
-          <w:lang w:val="it-IT"/>
-        </w:rPr>
-        <w:t>Logger.c</w:t>
-      </w:r>
-      <w:proofErr w:type="spellEnd"/>
-      <w:r>
-        <w:rPr>
-          <w:rFonts w:ascii="Times New Roman" w:hAnsi="Times New Roman" w:cs="Times New Roman"/>
-          <w:i/>
-          <w:iCs/>
-          <w:sz w:val="28"/>
-          <w:szCs w:val="28"/>
-          <w:lang w:val="it-IT"/>
-        </w:rPr>
-        <w:t>/.h</w:t>
+      <w:r>
+        <w:rPr>
+          <w:rFonts w:ascii="Times New Roman" w:hAnsi="Times New Roman" w:cs="Times New Roman"/>
+          <w:i/>
+          <w:iCs/>
+          <w:sz w:val="28"/>
+          <w:szCs w:val="28"/>
+          <w:lang w:val="it-IT"/>
+        </w:rPr>
+        <w:t>Logger.c/.h</w:t>
       </w:r>
     </w:p>
     <w:p>
@@ -2885,7 +2700,6 @@
         </w:rPr>
         <w:t xml:space="preserve">Central ECU era separata anche nel altri file .h/.c per la gestione di comunicazione con gli altri componenti tramite i </w:t>
       </w:r>
-      <w:proofErr w:type="spellStart"/>
       <w:r>
         <w:rPr>
           <w:rFonts w:ascii="Times New Roman" w:hAnsi="Times New Roman" w:cs="Times New Roman"/>
@@ -2897,7 +2711,6 @@
         </w:rPr>
         <w:t>socket</w:t>
       </w:r>
-      <w:proofErr w:type="spellEnd"/>
       <w:r>
         <w:rPr>
           <w:rFonts w:ascii="Times New Roman" w:hAnsi="Times New Roman" w:cs="Times New Roman"/>
@@ -3666,17 +3479,7 @@
                 <w:sz w:val="28"/>
                 <w:szCs w:val="28"/>
               </w:rPr>
-              <w:t>metodo</w:t>
-            </w:r>
-            <w:r>
-              <w:rPr>
-                <w:rFonts w:ascii="Times New Roman" w:hAnsi="Times New Roman" w:cs="Times New Roman"/>
-                <w:b/>
-                <w:spacing w:val="-2"/>
-                <w:sz w:val="28"/>
-                <w:szCs w:val="28"/>
-              </w:rPr>
-              <w:t xml:space="preserve"> principale</w:t>
+              <w:t>metodo principale</w:t>
             </w:r>
           </w:p>
         </w:tc>
@@ -3752,63 +3555,7 @@
                 <w:sz w:val="24"/>
                 <w:szCs w:val="24"/>
               </w:rPr>
-              <w:t xml:space="preserve">Ad ogni accelerazione, c’è una probabilità di 10-5 che l’acceleratore fallisca. In tal caso, il componente </w:t>
-            </w:r>
-            <w:proofErr w:type="spellStart"/>
-            <w:r>
-              <w:rPr>
-                <w:rFonts w:ascii="Times New Roman" w:hAnsi="Times New Roman" w:cs="Times New Roman"/>
-                <w:bCs/>
-                <w:sz w:val="24"/>
-                <w:szCs w:val="24"/>
-              </w:rPr>
-              <w:t>throttle</w:t>
-            </w:r>
-            <w:proofErr w:type="spellEnd"/>
-            <w:r>
-              <w:rPr>
-                <w:rFonts w:ascii="Times New Roman" w:hAnsi="Times New Roman" w:cs="Times New Roman"/>
-                <w:bCs/>
-                <w:sz w:val="24"/>
-                <w:szCs w:val="24"/>
-              </w:rPr>
-              <w:t xml:space="preserve"> control invia un segnale alla Central ECU per evidenziare tale evento, e</w:t>
-            </w:r>
-            <w:r>
-              <w:rPr>
-                <w:rFonts w:ascii="Times New Roman" w:hAnsi="Times New Roman" w:cs="Times New Roman"/>
-                <w:bCs/>
-                <w:sz w:val="24"/>
-                <w:szCs w:val="24"/>
-              </w:rPr>
-              <w:t xml:space="preserve"> </w:t>
-            </w:r>
-            <w:r>
-              <w:rPr>
-                <w:rFonts w:ascii="Times New Roman" w:hAnsi="Times New Roman" w:cs="Times New Roman"/>
-                <w:bCs/>
-                <w:sz w:val="24"/>
-                <w:szCs w:val="24"/>
-              </w:rPr>
-              <w:t>la Central ECU avvia la</w:t>
-            </w:r>
-            <w:r>
-              <w:rPr>
-                <w:rFonts w:ascii="Times New Roman" w:hAnsi="Times New Roman" w:cs="Times New Roman"/>
-                <w:bCs/>
-                <w:sz w:val="24"/>
-                <w:szCs w:val="24"/>
-              </w:rPr>
-              <w:t xml:space="preserve"> </w:t>
-            </w:r>
-            <w:r>
-              <w:rPr>
-                <w:rFonts w:ascii="Times New Roman" w:hAnsi="Times New Roman" w:cs="Times New Roman"/>
-                <w:bCs/>
-                <w:sz w:val="24"/>
-                <w:szCs w:val="24"/>
-              </w:rPr>
-              <w:t>procedura di ARRESTO</w:t>
+              <w:t>Ad ogni accelerazione, c’è una probabilità di 10-5 che l’acceleratore fallisca. In tal caso, il componente throttle control invia un segnale alla Central ECU per evidenziare tale evento, e la Central ECU avvia la procedura di ARRESTO</w:t>
             </w:r>
           </w:p>
         </w:tc>
@@ -3931,8 +3678,6 @@
               </w:rPr>
               <w:t xml:space="preserve"> viene chiamato il metodo </w:t>
             </w:r>
-            <w:proofErr w:type="spellStart"/>
-            <w:proofErr w:type="gramStart"/>
             <w:r>
               <w:rPr>
                 <w:rFonts w:ascii="Times New Roman" w:hAnsi="Times New Roman" w:cs="Times New Roman"/>
@@ -3945,29 +3690,16 @@
               </w:rPr>
               <w:t>isThrottleFailed</w:t>
             </w:r>
-            <w:proofErr w:type="spellEnd"/>
-            <w:r>
-              <w:rPr>
-                <w:rFonts w:ascii="Times New Roman" w:hAnsi="Times New Roman" w:cs="Times New Roman"/>
-                <w:bCs/>
-                <w:spacing w:val="-2"/>
-                <w:sz w:val="28"/>
-                <w:szCs w:val="28"/>
-              </w:rPr>
-              <w:t>(</w:t>
-            </w:r>
-            <w:proofErr w:type="gramEnd"/>
-            <w:r>
-              <w:rPr>
-                <w:rFonts w:ascii="Times New Roman" w:hAnsi="Times New Roman" w:cs="Times New Roman"/>
-                <w:bCs/>
-                <w:spacing w:val="-2"/>
-                <w:sz w:val="28"/>
-                <w:szCs w:val="28"/>
-              </w:rPr>
-              <w:t xml:space="preserve">) che utilizza il random per generare il valore double in [0,1] e ritorna </w:t>
-            </w:r>
-            <w:proofErr w:type="spellStart"/>
+            <w:r>
+              <w:rPr>
+                <w:rFonts w:ascii="Times New Roman" w:hAnsi="Times New Roman" w:cs="Times New Roman"/>
+                <w:bCs/>
+                <w:spacing w:val="-2"/>
+                <w:sz w:val="28"/>
+                <w:szCs w:val="28"/>
+              </w:rPr>
+              <w:t xml:space="preserve">() che utilizza il random per generare il valore double in [0,1] e ritorna </w:t>
+            </w:r>
             <w:r>
               <w:rPr>
                 <w:rFonts w:ascii="Times New Roman" w:hAnsi="Times New Roman" w:cs="Times New Roman"/>
@@ -3980,7 +3712,6 @@
               </w:rPr>
               <w:t>true</w:t>
             </w:r>
-            <w:proofErr w:type="spellEnd"/>
             <w:r>
               <w:rPr>
                 <w:rFonts w:ascii="Times New Roman" w:hAnsi="Times New Roman" w:cs="Times New Roman"/>
@@ -4219,47 +3950,7 @@
                 <w:sz w:val="24"/>
                 <w:szCs w:val="24"/>
               </w:rPr>
-              <w:t>Componente “</w:t>
-            </w:r>
-            <w:proofErr w:type="spellStart"/>
-            <w:r>
-              <w:rPr>
-                <w:rFonts w:ascii="Times New Roman" w:hAnsi="Times New Roman" w:cs="Times New Roman"/>
-                <w:bCs/>
-                <w:sz w:val="24"/>
-                <w:szCs w:val="24"/>
-              </w:rPr>
-              <w:t>forward</w:t>
-            </w:r>
-            <w:proofErr w:type="spellEnd"/>
-            <w:r>
-              <w:rPr>
-                <w:rFonts w:ascii="Times New Roman" w:hAnsi="Times New Roman" w:cs="Times New Roman"/>
-                <w:bCs/>
-                <w:sz w:val="24"/>
-                <w:szCs w:val="24"/>
-              </w:rPr>
-              <w:t xml:space="preserve"> </w:t>
-            </w:r>
-            <w:proofErr w:type="spellStart"/>
-            <w:r>
-              <w:rPr>
-                <w:rFonts w:ascii="Times New Roman" w:hAnsi="Times New Roman" w:cs="Times New Roman"/>
-                <w:bCs/>
-                <w:sz w:val="24"/>
-                <w:szCs w:val="24"/>
-              </w:rPr>
-              <w:t>facing</w:t>
-            </w:r>
-            <w:proofErr w:type="spellEnd"/>
-            <w:r>
-              <w:rPr>
-                <w:rFonts w:ascii="Times New Roman" w:hAnsi="Times New Roman" w:cs="Times New Roman"/>
-                <w:bCs/>
-                <w:sz w:val="24"/>
-                <w:szCs w:val="24"/>
-              </w:rPr>
-              <w:t xml:space="preserve"> radar”</w:t>
+              <w:t>Componente “forward facing radar”</w:t>
             </w:r>
           </w:p>
         </w:tc>
@@ -4468,65 +4159,7 @@
                 <w:sz w:val="24"/>
                 <w:szCs w:val="24"/>
               </w:rPr>
-              <w:t xml:space="preserve">Quando si attiva l’interazione con park assist, la Central ECU sospende (o rimuove) tutti I </w:t>
-            </w:r>
-            <w:r>
-              <w:rPr>
-                <w:rFonts w:ascii="Times New Roman" w:hAnsi="Times New Roman" w:cs="Times New Roman"/>
-                <w:bCs/>
-                <w:sz w:val="24"/>
-                <w:szCs w:val="24"/>
-              </w:rPr>
-              <w:t xml:space="preserve">sensori e attuatori, tranne park assist e </w:t>
-            </w:r>
-            <w:r>
-              <w:rPr>
-                <w:rFonts w:ascii="Times New Roman" w:hAnsi="Times New Roman" w:cs="Times New Roman"/>
-                <w:bCs/>
-                <w:sz w:val="24"/>
-                <w:szCs w:val="24"/>
-              </w:rPr>
-              <w:t xml:space="preserve">surround </w:t>
-            </w:r>
-            <w:proofErr w:type="spellStart"/>
-            <w:r>
-              <w:rPr>
-                <w:rFonts w:ascii="Times New Roman" w:hAnsi="Times New Roman" w:cs="Times New Roman"/>
-                <w:bCs/>
-                <w:sz w:val="24"/>
-                <w:szCs w:val="24"/>
-              </w:rPr>
-              <w:t>view</w:t>
-            </w:r>
-            <w:proofErr w:type="spellEnd"/>
-            <w:r>
-              <w:rPr>
-                <w:rFonts w:ascii="Times New Roman" w:hAnsi="Times New Roman" w:cs="Times New Roman"/>
-                <w:bCs/>
-                <w:sz w:val="24"/>
-                <w:szCs w:val="24"/>
-              </w:rPr>
-              <w:t xml:space="preserve"> </w:t>
-            </w:r>
-            <w:proofErr w:type="spellStart"/>
-            <w:r>
-              <w:rPr>
-                <w:rFonts w:ascii="Times New Roman" w:hAnsi="Times New Roman" w:cs="Times New Roman"/>
-                <w:bCs/>
-                <w:sz w:val="24"/>
-                <w:szCs w:val="24"/>
-              </w:rPr>
-              <w:t>cameras</w:t>
-            </w:r>
-            <w:proofErr w:type="spellEnd"/>
-            <w:r>
-              <w:rPr>
-                <w:rFonts w:ascii="Times New Roman" w:hAnsi="Times New Roman" w:cs="Times New Roman"/>
-                <w:bCs/>
-                <w:sz w:val="24"/>
-                <w:szCs w:val="24"/>
-              </w:rPr>
-              <w:t>.</w:t>
+              <w:t>Quando si attiva l’interazione con park assist, la Central ECU sospende (o rimuove) tutti I sensori e attuatori, tranne park assist e surround view cameras.</w:t>
             </w:r>
           </w:p>
         </w:tc>
@@ -4901,25 +4534,7 @@
                 <w:szCs w:val="24"/>
               </w:rPr>
               <w:lastRenderedPageBreak/>
-              <w:t>Central</w:t>
-            </w:r>
-            <w:r>
-              <w:rPr>
-                <w:rFonts w:ascii="Times New Roman" w:hAnsi="Times New Roman" w:cs="Times New Roman"/>
-                <w:bCs/>
-                <w:sz w:val="24"/>
-                <w:szCs w:val="24"/>
-              </w:rPr>
-              <w:t xml:space="preserve"> </w:t>
-            </w:r>
-            <w:r>
-              <w:rPr>
-                <w:rFonts w:ascii="Times New Roman" w:hAnsi="Times New Roman" w:cs="Times New Roman"/>
-                <w:bCs/>
-                <w:sz w:val="24"/>
-                <w:szCs w:val="24"/>
-              </w:rPr>
-              <w:t>ECU al bisogno.</w:t>
+              <w:t>Central ECU al bisogno.</w:t>
             </w:r>
           </w:p>
         </w:tc>
@@ -5063,87 +4678,7 @@
                 <w:sz w:val="24"/>
                 <w:szCs w:val="24"/>
               </w:rPr>
-              <w:t xml:space="preserve">Se il componente surround </w:t>
-            </w:r>
-            <w:proofErr w:type="spellStart"/>
-            <w:r>
-              <w:rPr>
-                <w:rFonts w:ascii="Times New Roman" w:hAnsi="Times New Roman" w:cs="Times New Roman"/>
-                <w:bCs/>
-                <w:sz w:val="24"/>
-                <w:szCs w:val="24"/>
-              </w:rPr>
-              <w:t>view</w:t>
-            </w:r>
-            <w:proofErr w:type="spellEnd"/>
-            <w:r>
-              <w:rPr>
-                <w:rFonts w:ascii="Times New Roman" w:hAnsi="Times New Roman" w:cs="Times New Roman"/>
-                <w:bCs/>
-                <w:sz w:val="24"/>
-                <w:szCs w:val="24"/>
-              </w:rPr>
-              <w:t xml:space="preserve"> </w:t>
-            </w:r>
-            <w:proofErr w:type="spellStart"/>
-            <w:r>
-              <w:rPr>
-                <w:rFonts w:ascii="Times New Roman" w:hAnsi="Times New Roman" w:cs="Times New Roman"/>
-                <w:bCs/>
-                <w:sz w:val="24"/>
-                <w:szCs w:val="24"/>
-              </w:rPr>
-              <w:t>cameras</w:t>
-            </w:r>
-            <w:proofErr w:type="spellEnd"/>
-            <w:r>
-              <w:rPr>
-                <w:rFonts w:ascii="Times New Roman" w:hAnsi="Times New Roman" w:cs="Times New Roman"/>
-                <w:bCs/>
-                <w:sz w:val="24"/>
-                <w:szCs w:val="24"/>
-              </w:rPr>
-              <w:t xml:space="preserve"> è implementato, park assist trasmette a Central ECU anche i byte ricevuti da surround </w:t>
-            </w:r>
-            <w:proofErr w:type="spellStart"/>
-            <w:r>
-              <w:rPr>
-                <w:rFonts w:ascii="Times New Roman" w:hAnsi="Times New Roman" w:cs="Times New Roman"/>
-                <w:bCs/>
-                <w:sz w:val="24"/>
-                <w:szCs w:val="24"/>
-              </w:rPr>
-              <w:t>view</w:t>
-            </w:r>
-            <w:proofErr w:type="spellEnd"/>
-            <w:r>
-              <w:rPr>
-                <w:rFonts w:ascii="Times New Roman" w:hAnsi="Times New Roman" w:cs="Times New Roman"/>
-                <w:bCs/>
-                <w:sz w:val="24"/>
-                <w:szCs w:val="24"/>
-              </w:rPr>
-              <w:t xml:space="preserve"> </w:t>
-            </w:r>
-            <w:proofErr w:type="spellStart"/>
-            <w:r>
-              <w:rPr>
-                <w:rFonts w:ascii="Times New Roman" w:hAnsi="Times New Roman" w:cs="Times New Roman"/>
-                <w:bCs/>
-                <w:sz w:val="24"/>
-                <w:szCs w:val="24"/>
-              </w:rPr>
-              <w:t>cameras</w:t>
-            </w:r>
-            <w:proofErr w:type="spellEnd"/>
-            <w:r>
-              <w:rPr>
-                <w:rFonts w:ascii="Times New Roman" w:hAnsi="Times New Roman" w:cs="Times New Roman"/>
-                <w:bCs/>
-                <w:sz w:val="24"/>
-                <w:szCs w:val="24"/>
-              </w:rPr>
-              <w:t>.</w:t>
+              <w:t>Se il componente surround view cameras è implementato, park assist trasmette a Central ECU anche i byte ricevuti da surround view cameras.</w:t>
             </w:r>
           </w:p>
         </w:tc>
@@ -5244,7 +4779,6 @@
               </w:rPr>
               <w:t xml:space="preserve"> cerca di leggere 8 bytes per mandare a ECU, contemporaneamente cercando di riprendere i dati ricevuti da SVC (usa il </w:t>
             </w:r>
-            <w:proofErr w:type="spellStart"/>
             <w:r>
               <w:rPr>
                 <w:rFonts w:ascii="Times New Roman" w:hAnsi="Times New Roman" w:cs="Times New Roman"/>
@@ -5257,7 +4791,6 @@
               </w:rPr>
               <w:t>socket</w:t>
             </w:r>
-            <w:proofErr w:type="spellEnd"/>
             <w:r>
               <w:rPr>
                 <w:rFonts w:ascii="Times New Roman" w:hAnsi="Times New Roman" w:cs="Times New Roman"/>
@@ -5342,47 +4875,7 @@
                 <w:sz w:val="24"/>
                 <w:szCs w:val="24"/>
               </w:rPr>
-              <w:t xml:space="preserve">Componente “surround </w:t>
-            </w:r>
-            <w:proofErr w:type="spellStart"/>
-            <w:r>
-              <w:rPr>
-                <w:rFonts w:ascii="Times New Roman" w:hAnsi="Times New Roman" w:cs="Times New Roman"/>
-                <w:bCs/>
-                <w:sz w:val="24"/>
-                <w:szCs w:val="24"/>
-              </w:rPr>
-              <w:t>view</w:t>
-            </w:r>
-            <w:proofErr w:type="spellEnd"/>
-            <w:r>
-              <w:rPr>
-                <w:rFonts w:ascii="Times New Roman" w:hAnsi="Times New Roman" w:cs="Times New Roman"/>
-                <w:bCs/>
-                <w:sz w:val="24"/>
-                <w:szCs w:val="24"/>
-              </w:rPr>
-              <w:t xml:space="preserve"> </w:t>
-            </w:r>
-            <w:proofErr w:type="spellStart"/>
-            <w:r>
-              <w:rPr>
-                <w:rFonts w:ascii="Times New Roman" w:hAnsi="Times New Roman" w:cs="Times New Roman"/>
-                <w:bCs/>
-                <w:sz w:val="24"/>
-                <w:szCs w:val="24"/>
-              </w:rPr>
-              <w:t>cameras</w:t>
-            </w:r>
-            <w:proofErr w:type="spellEnd"/>
-            <w:r>
-              <w:rPr>
-                <w:rFonts w:ascii="Times New Roman" w:hAnsi="Times New Roman" w:cs="Times New Roman"/>
-                <w:bCs/>
-                <w:sz w:val="24"/>
-                <w:szCs w:val="24"/>
-              </w:rPr>
-              <w:t>”</w:t>
+              <w:t>Componente “surround view cameras”</w:t>
             </w:r>
           </w:p>
         </w:tc>
@@ -5569,25 +5062,7 @@
                 <w:sz w:val="24"/>
                 <w:szCs w:val="24"/>
               </w:rPr>
-              <w:t>Il comando di PARCHEGGIO potrebbe arrivare mentre i vari attuatori stanno eseguendo ulteriori comandi (accelerare o sterzare). I vari attuatori interrompono le loro azioni, per</w:t>
-            </w:r>
-            <w:r>
-              <w:rPr>
-                <w:rFonts w:ascii="Times New Roman" w:hAnsi="Times New Roman" w:cs="Times New Roman"/>
-                <w:bCs/>
-                <w:sz w:val="24"/>
-                <w:szCs w:val="24"/>
-              </w:rPr>
-              <w:t xml:space="preserve"> </w:t>
-            </w:r>
-            <w:r>
-              <w:rPr>
-                <w:rFonts w:ascii="Times New Roman" w:hAnsi="Times New Roman" w:cs="Times New Roman"/>
-                <w:bCs/>
-                <w:sz w:val="24"/>
-                <w:szCs w:val="24"/>
-              </w:rPr>
-              <w:t>avviare le procedure di parcheggio.</w:t>
+              <w:t>Il comando di PARCHEGGIO potrebbe arrivare mentre i vari attuatori stanno eseguendo ulteriori comandi (accelerare o sterzare). I vari attuatori interrompono le loro azioni, per avviare le procedure di parcheggio.</w:t>
             </w:r>
           </w:p>
         </w:tc>
@@ -5795,45 +5270,7 @@
                 <w:sz w:val="24"/>
                 <w:szCs w:val="24"/>
               </w:rPr>
-              <w:t>Se la Central ECU riceve il segnale di fallimento accelerazione da “</w:t>
-            </w:r>
-            <w:proofErr w:type="spellStart"/>
-            <w:r>
-              <w:rPr>
-                <w:rFonts w:ascii="Times New Roman" w:hAnsi="Times New Roman" w:cs="Times New Roman"/>
-                <w:bCs/>
-                <w:sz w:val="24"/>
-                <w:szCs w:val="24"/>
-              </w:rPr>
-              <w:t>throttle</w:t>
-            </w:r>
-            <w:proofErr w:type="spellEnd"/>
-            <w:r>
-              <w:rPr>
-                <w:rFonts w:ascii="Times New Roman" w:hAnsi="Times New Roman" w:cs="Times New Roman"/>
-                <w:bCs/>
-                <w:sz w:val="24"/>
-                <w:szCs w:val="24"/>
-              </w:rPr>
-              <w:t xml:space="preserve"> control”, imposta la velocità a 0 e invia all’output della HMI un messaggio di totale terminazione</w:t>
-            </w:r>
-            <w:r>
-              <w:rPr>
-                <w:rFonts w:ascii="Times New Roman" w:hAnsi="Times New Roman" w:cs="Times New Roman"/>
-                <w:bCs/>
-                <w:sz w:val="24"/>
-                <w:szCs w:val="24"/>
-              </w:rPr>
-              <w:t xml:space="preserve"> </w:t>
-            </w:r>
-            <w:r>
-              <w:rPr>
-                <w:rFonts w:ascii="Times New Roman" w:hAnsi="Times New Roman" w:cs="Times New Roman"/>
-                <w:bCs/>
-                <w:sz w:val="24"/>
-                <w:szCs w:val="24"/>
-              </w:rPr>
-              <w:t>dell’esecuzione</w:t>
+              <w:t>Se la Central ECU riceve il segnale di fallimento accelerazione da “throttle control”, imposta la velocità a 0 e invia all’output della HMI un messaggio di totale terminazione dell’esecuzione</w:t>
             </w:r>
           </w:p>
         </w:tc>
@@ -5912,7 +5349,6 @@
               </w:rPr>
               <w:t xml:space="preserve">Funziona così, ma con l’unico cambiamento, che invece di terminare completamente la </w:t>
             </w:r>
-            <w:proofErr w:type="spellStart"/>
             <w:r>
               <w:rPr>
                 <w:rFonts w:ascii="Times New Roman" w:hAnsi="Times New Roman" w:cs="Times New Roman"/>
@@ -5925,7 +5361,6 @@
               </w:rPr>
               <w:t>CentralECU</w:t>
             </w:r>
-            <w:proofErr w:type="spellEnd"/>
             <w:r>
               <w:rPr>
                 <w:rFonts w:ascii="Times New Roman" w:hAnsi="Times New Roman" w:cs="Times New Roman"/>
@@ -5936,7 +5371,6 @@
               </w:rPr>
               <w:t xml:space="preserve">, lei ritorna allo stato iniziale. Questo serve per non rieseguire la </w:t>
             </w:r>
-            <w:proofErr w:type="spellStart"/>
             <w:r>
               <w:rPr>
                 <w:rFonts w:ascii="Times New Roman" w:hAnsi="Times New Roman" w:cs="Times New Roman"/>
@@ -5949,7 +5383,6 @@
               </w:rPr>
               <w:t>CentralECU</w:t>
             </w:r>
-            <w:proofErr w:type="spellEnd"/>
             <w:r>
               <w:rPr>
                 <w:rFonts w:ascii="Times New Roman" w:hAnsi="Times New Roman" w:cs="Times New Roman"/>
@@ -6141,6 +5574,7 @@
       <w:r>
         <w:rPr>
           <w:rFonts w:ascii="Times New Roman" w:hAnsi="Times New Roman" w:cs="Times New Roman"/>
+          <w:noProof/>
           <w:lang w:val="it-IT"/>
         </w:rPr>
         <w:drawing>
@@ -6188,6 +5622,7 @@
       <w:r>
         <w:rPr>
           <w:rFonts w:ascii="Times New Roman" w:hAnsi="Times New Roman" w:cs="Times New Roman"/>
+          <w:noProof/>
         </w:rPr>
         <w:drawing>
           <wp:inline distT="0" distB="0" distL="0" distR="0" wp14:anchorId="325FBD5B" wp14:editId="02C2BAB6">
@@ -6286,15 +5721,7 @@
           <w:color w:val="7F7F7F" w:themeColor="text1" w:themeTint="80"/>
           <w:lang w:val="it-IT"/>
         </w:rPr>
-        <w:t xml:space="preserve"> </w:t>
-      </w:r>
-      <w:r>
-        <w:rPr>
-          <w:rFonts w:ascii="Times New Roman" w:hAnsi="Times New Roman" w:cs="Times New Roman"/>
-          <w:color w:val="7F7F7F" w:themeColor="text1" w:themeTint="80"/>
-          <w:lang w:val="it-IT"/>
-        </w:rPr>
-        <w:t>log file</w:t>
+        <w:t xml:space="preserve"> log file</w:t>
       </w:r>
       <w:r>
         <w:rPr>
@@ -6321,11 +5748,13 @@
       <w:pPr>
         <w:rPr>
           <w:rFonts w:ascii="Times New Roman" w:hAnsi="Times New Roman" w:cs="Times New Roman"/>
-        </w:rPr>
-      </w:pPr>
-      <w:r>
-        <w:rPr>
-          <w:rFonts w:ascii="Times New Roman" w:hAnsi="Times New Roman" w:cs="Times New Roman"/>
+          <w:lang w:val="it-IT"/>
+        </w:rPr>
+      </w:pPr>
+      <w:r>
+        <w:rPr>
+          <w:rFonts w:ascii="Times New Roman" w:hAnsi="Times New Roman" w:cs="Times New Roman"/>
+          <w:noProof/>
         </w:rPr>
         <w:drawing>
           <wp:inline distT="0" distB="0" distL="0" distR="0" wp14:anchorId="1FA25CB3" wp14:editId="28C586F4">
@@ -6366,12 +5795,14 @@
       <w:r>
         <w:rPr>
           <w:rFonts w:ascii="Times New Roman" w:hAnsi="Times New Roman" w:cs="Times New Roman"/>
+          <w:lang w:val="it-IT"/>
         </w:rPr>
         <w:t xml:space="preserve"> </w:t>
       </w:r>
       <w:r>
         <w:rPr>
           <w:rFonts w:ascii="Times New Roman" w:hAnsi="Times New Roman" w:cs="Times New Roman"/>
+          <w:noProof/>
         </w:rPr>
         <w:drawing>
           <wp:inline distT="0" distB="0" distL="0" distR="0" wp14:anchorId="3E9587CF" wp14:editId="25DC648D">
@@ -6412,12 +5843,14 @@
       <w:r>
         <w:rPr>
           <w:rFonts w:ascii="Times New Roman" w:hAnsi="Times New Roman" w:cs="Times New Roman"/>
+          <w:lang w:val="it-IT"/>
         </w:rPr>
         <w:t xml:space="preserve"> </w:t>
       </w:r>
       <w:r>
         <w:rPr>
           <w:rFonts w:ascii="Times New Roman" w:hAnsi="Times New Roman" w:cs="Times New Roman"/>
+          <w:noProof/>
         </w:rPr>
         <w:drawing>
           <wp:inline distT="0" distB="0" distL="0" distR="0" wp14:anchorId="4AD3F60F" wp14:editId="459B5897">
@@ -6582,6 +6015,7 @@
       <w:r>
         <w:rPr>
           <w:rFonts w:ascii="Times New Roman" w:hAnsi="Times New Roman" w:cs="Times New Roman"/>
+          <w:noProof/>
           <w:lang w:val="it-IT"/>
         </w:rPr>
         <w:drawing>
@@ -6630,6 +6064,7 @@
       <w:r>
         <w:rPr>
           <w:rFonts w:ascii="Times New Roman" w:hAnsi="Times New Roman" w:cs="Times New Roman"/>
+          <w:noProof/>
           <w:lang w:val="it-IT"/>
         </w:rPr>
         <w:drawing>
@@ -6681,6 +6116,7 @@
       <w:r>
         <w:rPr>
           <w:rFonts w:ascii="Times New Roman" w:hAnsi="Times New Roman" w:cs="Times New Roman"/>
+          <w:lang w:val="it-IT"/>
         </w:rPr>
         <w:tab/>
       </w:r>
@@ -6929,6 +6365,7 @@
       <w:r>
         <w:rPr>
           <w:rFonts w:ascii="Times New Roman" w:hAnsi="Times New Roman" w:cs="Times New Roman"/>
+          <w:noProof/>
           <w:sz w:val="24"/>
           <w:szCs w:val="24"/>
         </w:rPr>
@@ -6971,6 +6408,7 @@
       <w:r>
         <w:rPr>
           <w:rFonts w:ascii="Times New Roman" w:hAnsi="Times New Roman" w:cs="Times New Roman"/>
+          <w:noProof/>
           <w:sz w:val="24"/>
           <w:szCs w:val="24"/>
         </w:rPr>
@@ -7166,7 +6604,7 @@
           <w:szCs w:val="24"/>
           <w:lang w:val="it-IT"/>
         </w:rPr>
-        <w:t xml:space="preserve"> </w:t>
+        <w:t xml:space="preserve"> log files</w:t>
       </w:r>
       <w:r>
         <w:rPr>
@@ -7176,7 +6614,7 @@
           <w:szCs w:val="24"/>
           <w:lang w:val="it-IT"/>
         </w:rPr>
-        <w:t>log files</w:t>
+        <w:t xml:space="preserve"> in </w:t>
       </w:r>
       <w:r>
         <w:rPr>
@@ -7186,7 +6624,7 @@
           <w:szCs w:val="24"/>
           <w:lang w:val="it-IT"/>
         </w:rPr>
-        <w:t xml:space="preserve"> in </w:t>
+        <w:t>ordine co</w:t>
       </w:r>
       <w:r>
         <w:rPr>
@@ -7196,16 +6634,6 @@
           <w:szCs w:val="24"/>
           <w:lang w:val="it-IT"/>
         </w:rPr>
-        <w:t>ordine co</w:t>
-      </w:r>
-      <w:r>
-        <w:rPr>
-          <w:rFonts w:ascii="Times New Roman" w:hAnsi="Times New Roman" w:cs="Times New Roman"/>
-          <w:color w:val="7F7F7F" w:themeColor="text1" w:themeTint="80"/>
-          <w:sz w:val="24"/>
-          <w:szCs w:val="24"/>
-          <w:lang w:val="it-IT"/>
-        </w:rPr>
         <w:t>rrispondente</w:t>
       </w:r>
     </w:p>
@@ -7226,6 +6654,7 @@
           <w:rFonts w:ascii="Times New Roman" w:hAnsi="Times New Roman" w:cs="Times New Roman"/>
           <w:i/>
           <w:iCs/>
+          <w:noProof/>
           <w:sz w:val="32"/>
           <w:szCs w:val="32"/>
           <w:lang w:val="it-IT"/>
@@ -7279,6 +6708,7 @@
           <w:rFonts w:ascii="Times New Roman" w:hAnsi="Times New Roman" w:cs="Times New Roman"/>
           <w:i/>
           <w:iCs/>
+          <w:noProof/>
           <w:sz w:val="32"/>
           <w:szCs w:val="32"/>
           <w:lang w:val="it-IT"/>
@@ -7410,31 +6840,29 @@
           <w:szCs w:val="24"/>
           <w:lang w:val="it-IT"/>
         </w:rPr>
-        <w:t xml:space="preserve">HMI </w:t>
-      </w:r>
-      <w:proofErr w:type="spellStart"/>
-      <w:r>
-        <w:rPr>
-          <w:rFonts w:ascii="Times New Roman" w:hAnsi="Times New Roman" w:cs="Times New Roman"/>
-          <w:i/>
-          <w:iCs/>
+        <w:t>HMI read</w:t>
+      </w:r>
+      <w:r>
+        <w:rPr>
+          <w:rFonts w:ascii="Times New Roman" w:hAnsi="Times New Roman" w:cs="Times New Roman"/>
           <w:color w:val="7F7F7F" w:themeColor="text1" w:themeTint="80"/>
           <w:sz w:val="24"/>
           <w:szCs w:val="24"/>
           <w:lang w:val="it-IT"/>
         </w:rPr>
-        <w:t>read</w:t>
-      </w:r>
-      <w:proofErr w:type="spellEnd"/>
-      <w:r>
-        <w:rPr>
-          <w:rFonts w:ascii="Times New Roman" w:hAnsi="Times New Roman" w:cs="Times New Roman"/>
+        <w:t xml:space="preserve"> e </w:t>
+      </w:r>
+      <w:r>
+        <w:rPr>
+          <w:rFonts w:ascii="Times New Roman" w:hAnsi="Times New Roman" w:cs="Times New Roman"/>
+          <w:i/>
+          <w:iCs/>
           <w:color w:val="7F7F7F" w:themeColor="text1" w:themeTint="80"/>
           <w:sz w:val="24"/>
           <w:szCs w:val="24"/>
           <w:lang w:val="it-IT"/>
         </w:rPr>
-        <w:t xml:space="preserve"> e</w:t>
+        <w:t>HMI write</w:t>
       </w:r>
       <w:r>
         <w:rPr>
@@ -7444,79 +6872,34 @@
           <w:szCs w:val="24"/>
           <w:lang w:val="it-IT"/>
         </w:rPr>
-        <w:t xml:space="preserve"> </w:t>
-      </w:r>
-      <w:r>
-        <w:rPr>
-          <w:rFonts w:ascii="Times New Roman" w:hAnsi="Times New Roman" w:cs="Times New Roman"/>
-          <w:i/>
-          <w:iCs/>
+        <w:t xml:space="preserve"> con</w:t>
+      </w:r>
+      <w:r>
+        <w:rPr>
+          <w:rFonts w:ascii="Times New Roman" w:hAnsi="Times New Roman" w:cs="Times New Roman"/>
           <w:color w:val="7F7F7F" w:themeColor="text1" w:themeTint="80"/>
           <w:sz w:val="24"/>
           <w:szCs w:val="24"/>
           <w:lang w:val="it-IT"/>
         </w:rPr>
-        <w:t xml:space="preserve">HMI </w:t>
-      </w:r>
-      <w:proofErr w:type="spellStart"/>
-      <w:r>
-        <w:rPr>
-          <w:rFonts w:ascii="Times New Roman" w:hAnsi="Times New Roman" w:cs="Times New Roman"/>
-          <w:i/>
-          <w:iCs/>
+        <w:t>sole outputs</w:t>
+      </w:r>
+    </w:p>
+    <w:p>
+      <w:pPr>
+        <w:jc w:val="center"/>
+        <w:rPr>
+          <w:rFonts w:ascii="Times New Roman" w:hAnsi="Times New Roman" w:cs="Times New Roman"/>
           <w:color w:val="7F7F7F" w:themeColor="text1" w:themeTint="80"/>
           <w:sz w:val="24"/>
           <w:szCs w:val="24"/>
           <w:lang w:val="it-IT"/>
         </w:rPr>
-        <w:t>write</w:t>
-      </w:r>
-      <w:proofErr w:type="spellEnd"/>
-      <w:r>
-        <w:rPr>
-          <w:rFonts w:ascii="Times New Roman" w:hAnsi="Times New Roman" w:cs="Times New Roman"/>
-          <w:color w:val="7F7F7F" w:themeColor="text1" w:themeTint="80"/>
-          <w:sz w:val="24"/>
-          <w:szCs w:val="24"/>
-          <w:lang w:val="it-IT"/>
-        </w:rPr>
-        <w:t xml:space="preserve"> </w:t>
-      </w:r>
-      <w:r>
-        <w:rPr>
-          <w:rFonts w:ascii="Times New Roman" w:hAnsi="Times New Roman" w:cs="Times New Roman"/>
-          <w:color w:val="7F7F7F" w:themeColor="text1" w:themeTint="80"/>
-          <w:sz w:val="24"/>
-          <w:szCs w:val="24"/>
-          <w:lang w:val="it-IT"/>
-        </w:rPr>
-        <w:t>con</w:t>
-      </w:r>
-      <w:r>
-        <w:rPr>
-          <w:rFonts w:ascii="Times New Roman" w:hAnsi="Times New Roman" w:cs="Times New Roman"/>
-          <w:color w:val="7F7F7F" w:themeColor="text1" w:themeTint="80"/>
-          <w:sz w:val="24"/>
-          <w:szCs w:val="24"/>
-          <w:lang w:val="it-IT"/>
-        </w:rPr>
-        <w:t>sole outputs</w:t>
-      </w:r>
-    </w:p>
-    <w:p>
-      <w:pPr>
-        <w:jc w:val="center"/>
-        <w:rPr>
-          <w:rFonts w:ascii="Times New Roman" w:hAnsi="Times New Roman" w:cs="Times New Roman"/>
-          <w:color w:val="7F7F7F" w:themeColor="text1" w:themeTint="80"/>
-          <w:sz w:val="24"/>
-          <w:szCs w:val="24"/>
-          <w:lang w:val="it-IT"/>
-        </w:rPr>
-      </w:pPr>
-      <w:r>
-        <w:rPr>
-          <w:rFonts w:ascii="Times New Roman" w:hAnsi="Times New Roman" w:cs="Times New Roman"/>
+      </w:pPr>
+      <w:r>
+        <w:rPr>
+          <w:rFonts w:ascii="Times New Roman" w:hAnsi="Times New Roman" w:cs="Times New Roman"/>
+          <w:noProof/>
           <w:color w:val="7F7F7F" w:themeColor="text1" w:themeTint="80"/>
           <w:sz w:val="24"/>
           <w:szCs w:val="24"/>
@@ -7561,6 +6944,7 @@
       <w:r>
         <w:rPr>
           <w:noProof/>
+          <w:lang w:val="it-IT"/>
           <w14:ligatures w14:val="standardContextual"/>
         </w:rPr>
         <w:t xml:space="preserve"> </w:t>
@@ -7568,6 +6952,7 @@
       <w:r>
         <w:rPr>
           <w:rFonts w:ascii="Times New Roman" w:hAnsi="Times New Roman" w:cs="Times New Roman"/>
+          <w:noProof/>
           <w:color w:val="7F7F7F" w:themeColor="text1" w:themeTint="80"/>
           <w:sz w:val="24"/>
           <w:szCs w:val="24"/>
@@ -7617,7 +7002,7 @@
           <w:rFonts w:ascii="Times New Roman" w:hAnsi="Times New Roman" w:cs="Times New Roman"/>
           <w:sz w:val="32"/>
           <w:szCs w:val="32"/>
-          <w:lang w:val="en-US"/>
+          <w:lang w:val="it-IT"/>
         </w:rPr>
       </w:pPr>
     </w:p>
@@ -7674,28 +7059,16 @@
           <w:szCs w:val="24"/>
           <w:lang w:val="en-US"/>
         </w:rPr>
-        <w:t>Cameras</w:t>
-      </w:r>
-      <w:r>
-        <w:rPr>
-          <w:rFonts w:ascii="Times New Roman" w:hAnsi="Times New Roman" w:cs="Times New Roman"/>
-          <w:i/>
-          <w:iCs/>
+        <w:t xml:space="preserve">Cameras </w:t>
+      </w:r>
+      <w:r>
+        <w:rPr>
+          <w:rFonts w:ascii="Times New Roman" w:hAnsi="Times New Roman" w:cs="Times New Roman"/>
           <w:color w:val="7F7F7F" w:themeColor="text1" w:themeTint="80"/>
           <w:sz w:val="24"/>
           <w:szCs w:val="24"/>
           <w:lang w:val="en-US"/>
         </w:rPr>
-        <w:t xml:space="preserve"> </w:t>
-      </w:r>
-      <w:r>
-        <w:rPr>
-          <w:rFonts w:ascii="Times New Roman" w:hAnsi="Times New Roman" w:cs="Times New Roman"/>
-          <w:color w:val="7F7F7F" w:themeColor="text1" w:themeTint="80"/>
-          <w:sz w:val="24"/>
-          <w:szCs w:val="24"/>
-          <w:lang w:val="en-US"/>
-        </w:rPr>
         <w:t>log file</w:t>
       </w:r>
     </w:p>
@@ -7712,6 +7085,7 @@
       <w:r>
         <w:rPr>
           <w:rFonts w:ascii="Times New Roman" w:hAnsi="Times New Roman" w:cs="Times New Roman"/>
+          <w:noProof/>
           <w:sz w:val="28"/>
           <w:szCs w:val="28"/>
           <w:lang w:val="it-IT"/>
@@ -7813,6 +7187,7 @@
       <w:r>
         <w:rPr>
           <w:rFonts w:ascii="Times New Roman" w:hAnsi="Times New Roman" w:cs="Times New Roman"/>
+          <w:noProof/>
           <w:sz w:val="28"/>
           <w:szCs w:val="28"/>
           <w:lang w:val="it-IT"/>
@@ -7872,7 +7247,25 @@
           <w:szCs w:val="28"/>
           <w:lang w:val="it-IT"/>
         </w:rPr>
-        <w:t xml:space="preserve">Si vede che byte letti da SVC </w:t>
+        <w:t xml:space="preserve">Si vede che </w:t>
+      </w:r>
+      <w:r>
+        <w:rPr>
+          <w:rFonts w:ascii="Times New Roman" w:hAnsi="Times New Roman" w:cs="Times New Roman"/>
+          <w:sz w:val="28"/>
+          <w:szCs w:val="28"/>
+          <w:lang w:val="it-IT"/>
+        </w:rPr>
+        <w:t xml:space="preserve">primi 4 </w:t>
+      </w:r>
+      <w:r>
+        <w:rPr>
+          <w:rFonts w:ascii="Times New Roman" w:hAnsi="Times New Roman" w:cs="Times New Roman"/>
+          <w:sz w:val="28"/>
+          <w:szCs w:val="28"/>
+          <w:lang w:val="it-IT"/>
+        </w:rPr>
+        <w:t xml:space="preserve">byte letti da SVC </w:t>
       </w:r>
       <w:r>
         <w:rPr>
@@ -7890,7 +7283,25 @@
           <w:szCs w:val="28"/>
           <w:lang w:val="it-IT"/>
         </w:rPr>
-        <w:t>ortano a l’errore del parcheggio e riavvio della procedura del parcheggio.</w:t>
+        <w:t>ortano a l’errore del parcheggio e riavvio della procedura del parcheggio</w:t>
+      </w:r>
+      <w:r>
+        <w:rPr>
+          <w:rFonts w:ascii="Times New Roman" w:hAnsi="Times New Roman" w:cs="Times New Roman"/>
+          <w:sz w:val="28"/>
+          <w:szCs w:val="28"/>
+          <w:lang w:val="it-IT"/>
+        </w:rPr>
+        <w:t xml:space="preserve"> perché corrispondono a 0x0000</w:t>
+      </w:r>
+      <w:r>
+        <w:rPr>
+          <w:rFonts w:ascii="Times New Roman" w:hAnsi="Times New Roman" w:cs="Times New Roman"/>
+          <w:sz w:val="28"/>
+          <w:szCs w:val="28"/>
+          <w:lang w:val="it-IT"/>
+        </w:rPr>
+        <w:t>.</w:t>
       </w:r>
     </w:p>
     <w:sectPr>

</xml_diff>